<commit_message>
fix: 7th lab 2
</commit_message>
<xml_diff>
--- a/1_semester/10/report.docx
+++ b/1_semester/10/report.docx
@@ -257,7 +257,7 @@
           <w:szCs w:val="28"/>
           <w:lang w:bidi="uk-UA"/>
         </w:rPr>
-        <w:t>1</w:t>
+        <w:t>0</w:t>
       </w:r>
       <w:bookmarkStart w:id="1" w:name="bookmark2"/>
     </w:p>
@@ -313,11 +313,11 @@
         <w:rPr>
           <w:rFonts w:cs="Times New Roman" w:ascii="Times New Roman" w:hAnsi="Times New Roman"/>
           <w:b/>
-          <w:sz w:val="28"/>
+          <w:sz w:val="26"/>
           <w:szCs w:val="28"/>
           <w:lang w:bidi="uk-UA"/>
         </w:rPr>
-        <w:t>Тема</w:t>
+        <w:t>Динамічні структури даних</w:t>
       </w:r>
       <w:r>
         <w:rPr>
@@ -538,47 +538,7 @@
           <w:sz w:val="28"/>
           <w:szCs w:val="28"/>
         </w:rPr>
-        <w:t>Ясногородський</w:t>
-      </w:r>
-      <w:r>
-        <w:rPr>
-          <w:rFonts w:cs="Times New Roman" w:ascii="Times New Roman" w:hAnsi="Times New Roman"/>
-          <w:sz w:val="28"/>
-          <w:szCs w:val="28"/>
-        </w:rPr>
-        <w:t xml:space="preserve"> </w:t>
-      </w:r>
-      <w:r>
-        <w:rPr>
-          <w:rFonts w:cs="Times New Roman" w:ascii="Times New Roman" w:hAnsi="Times New Roman"/>
-          <w:sz w:val="28"/>
-          <w:szCs w:val="28"/>
-        </w:rPr>
-        <w:t>Н</w:t>
-      </w:r>
-      <w:r>
-        <w:rPr>
-          <w:rFonts w:cs="Times New Roman" w:ascii="Times New Roman" w:hAnsi="Times New Roman"/>
-          <w:sz w:val="28"/>
-          <w:szCs w:val="28"/>
-        </w:rPr>
-        <w:t>.</w:t>
-      </w:r>
-      <w:r>
-        <w:rPr>
-          <w:rFonts w:cs="Times New Roman" w:ascii="Times New Roman" w:hAnsi="Times New Roman"/>
-          <w:sz w:val="28"/>
-          <w:szCs w:val="28"/>
-        </w:rPr>
-        <w:t>В</w:t>
-      </w:r>
-      <w:r>
-        <w:rPr>
-          <w:rFonts w:cs="Times New Roman" w:ascii="Times New Roman" w:hAnsi="Times New Roman"/>
-          <w:sz w:val="28"/>
-          <w:szCs w:val="28"/>
-        </w:rPr>
-        <w:t>.</w:t>
+        <w:t>Ясногородський Н.В.</w:t>
       </w:r>
     </w:p>
     <w:p>
@@ -787,7 +747,15 @@
           <w:sz w:val="28"/>
           <w:szCs w:val="28"/>
         </w:rPr>
-        <w:t xml:space="preserve"> </w:t>
+        <w:t xml:space="preserve">  </w:t>
+      </w:r>
+      <w:r>
+        <w:rPr>
+          <w:rFonts w:cs="Times New Roman" w:ascii="Times New Roman" w:hAnsi="Times New Roman"/>
+          <w:sz w:val="26"/>
+          <w:szCs w:val="28"/>
+        </w:rPr>
+        <w:t>Динамічні структури даних</w:t>
       </w:r>
     </w:p>
     <w:p>
@@ -811,6 +779,16 @@
         </w:rPr>
         <w:t xml:space="preserve">Мета: </w:t>
       </w:r>
+      <w:r>
+        <w:rPr>
+          <w:rFonts w:cs="Times New Roman" w:ascii="Times New Roman" w:hAnsi="Times New Roman"/>
+          <w:b w:val="false"/>
+          <w:bCs w:val="false"/>
+          <w:sz w:val="28"/>
+          <w:szCs w:val="28"/>
+        </w:rPr>
+        <w:t>Оволодіти практичними прийомами створення та опрацювання динамічних списків.</w:t>
+      </w:r>
     </w:p>
     <w:p>
       <w:pPr>
@@ -830,23 +808,27 @@
         <w:jc w:val="both"/>
         <w:rPr>
           <w:rFonts w:ascii="Times New Roman" w:hAnsi="Times New Roman" w:cs="Times New Roman"/>
-          <w:b/>
+          <w:sz w:val="28"/>
+          <w:szCs w:val="28"/>
+        </w:rPr>
+      </w:pPr>
+      <w:r>
+        <w:rPr>
+          <w:rFonts w:cs="Times New Roman" w:ascii="Times New Roman" w:hAnsi="Times New Roman"/>
           <w:b/>
           <w:i/>
-          <w:i/>
-          <w:sz w:val="28"/>
-          <w:szCs w:val="28"/>
-        </w:rPr>
-      </w:pPr>
-      <w:r>
-        <w:rPr>
-          <w:rFonts w:cs="Times New Roman" w:ascii="Times New Roman" w:hAnsi="Times New Roman"/>
-          <w:b/>
-          <w:i/>
-          <w:sz w:val="28"/>
-          <w:szCs w:val="28"/>
-        </w:rPr>
-        <w:t>Варіант 1</w:t>
+          <w:sz w:val="28"/>
+          <w:szCs w:val="28"/>
+        </w:rPr>
+        <w:t>Завдання 1.</w:t>
+      </w:r>
+      <w:r>
+        <w:rPr>
+          <w:rFonts w:cs="Times New Roman" w:ascii="Times New Roman" w:hAnsi="Times New Roman"/>
+          <w:sz w:val="28"/>
+          <w:szCs w:val="28"/>
+        </w:rPr>
+        <w:t xml:space="preserve"> </w:t>
       </w:r>
     </w:p>
     <w:p>
@@ -862,215 +844,20 @@
         </w:rPr>
       </w:pPr>
       <w:r>
-        <w:rPr>
-          <w:rFonts w:cs="Times New Roman" w:ascii="Times New Roman" w:hAnsi="Times New Roman"/>
-          <w:b/>
-          <w:i/>
-          <w:sz w:val="28"/>
-          <w:szCs w:val="28"/>
-        </w:rPr>
-        <w:t>Завдання 1.</w:t>
-      </w:r>
-      <w:r>
-        <w:rPr>
-          <w:rFonts w:cs="Times New Roman" w:ascii="Times New Roman" w:hAnsi="Times New Roman"/>
-          <w:sz w:val="28"/>
-          <w:szCs w:val="28"/>
-        </w:rPr>
-        <w:t xml:space="preserve"> </w:t>
-      </w:r>
-    </w:p>
-    <w:p>
-      <w:pPr>
-        <w:pStyle w:val="Normal"/>
-        <w:spacing w:before="0" w:after="0"/>
-        <w:ind w:firstLine="708"/>
-        <w:jc w:val="both"/>
-        <w:rPr>
-          <w:rFonts w:ascii="Times New Roman" w:hAnsi="Times New Roman" w:cs="Times New Roman"/>
-          <w:sz w:val="28"/>
-          <w:szCs w:val="28"/>
-        </w:rPr>
-      </w:pPr>
-      <w:r>
-        <w:rPr>
-          <w:rFonts w:cs="Times New Roman" w:ascii="Times New Roman" w:hAnsi="Times New Roman"/>
-          <w:b/>
-          <w:i/>
-          <w:sz w:val="28"/>
-          <w:szCs w:val="28"/>
-        </w:rPr>
-        <w:t>Завдання 2.</w:t>
-      </w:r>
-      <w:r>
-        <w:rPr>
-          <w:rFonts w:cs="Times New Roman" w:ascii="Times New Roman" w:hAnsi="Times New Roman"/>
-          <w:i/>
-          <w:sz w:val="28"/>
-          <w:szCs w:val="28"/>
-        </w:rPr>
-        <w:t xml:space="preserve"> </w:t>
-      </w:r>
-    </w:p>
-    <w:p>
-      <w:pPr>
-        <w:pStyle w:val="Title11"/>
-        <w:rPr/>
-      </w:pPr>
-      <w:r>
-        <w:rPr/>
-        <w:t xml:space="preserve">ТЕКСТ ПРОГРАМИ </w:t>
-      </w:r>
-    </w:p>
-    <w:p>
-      <w:pPr>
-        <w:pStyle w:val="Title11"/>
-        <w:spacing w:before="0" w:after="0"/>
-        <w:jc w:val="start"/>
-        <w:rPr>
-          <w:i/>
-          <w:i/>
-          <w:sz w:val="28"/>
-        </w:rPr>
-      </w:pPr>
-      <w:r>
-        <w:rPr>
-          <w:i/>
-          <w:sz w:val="28"/>
-        </w:rPr>
-        <w:t>Завдання 1</w:t>
-      </w:r>
-    </w:p>
-    <w:p>
-      <w:pPr>
-        <w:pStyle w:val="Code1"/>
-        <w:spacing w:before="0" w:after="0"/>
-        <w:ind w:hanging="0"/>
-        <w:contextualSpacing/>
-        <w:rPr>
-          <w:rFonts w:ascii="Courier New" w:hAnsi="Courier New" w:cs="Courier New"/>
-          <w:i/>
-          <w:i/>
-          <w:color w:val="C45911" w:themeColor="accent2" w:themeShade="bf"/>
-        </w:rPr>
-      </w:pPr>
-      <w:r>
-        <w:rPr>
-          <w:rStyle w:val="Text"/>
-        </w:rPr>
-        <w:t xml:space="preserve">Файл </w:t>
-      </w:r>
-      <w:r>
-        <w:rPr>
-          <w:sz w:val="24"/>
-          <w:szCs w:val="24"/>
-        </w:rPr>
-        <w:t>hello_world.c</w:t>
-      </w:r>
-      <w:r>
-        <w:rPr>
-          <w:sz w:val="24"/>
-          <w:szCs w:val="24"/>
-        </w:rPr>
-        <w:t xml:space="preserve"> : </w:t>
-      </w:r>
-    </w:p>
-    <w:p>
-      <w:pPr>
-        <w:pStyle w:val="Code1"/>
-        <w:rPr/>
-      </w:pPr>
-      <w:r>
-        <w:rPr/>
-        <w:t>#include &lt;stdint.h&gt;</w:t>
-      </w:r>
-    </w:p>
-    <w:p>
-      <w:pPr>
-        <w:pStyle w:val="Code1"/>
-        <w:rPr/>
-      </w:pPr>
-      <w:r>
-        <w:rPr/>
-      </w:r>
-    </w:p>
-    <w:p>
-      <w:pPr>
-        <w:pStyle w:val="Title11"/>
-        <w:spacing w:before="240" w:after="0"/>
-        <w:ind w:firstLine="708"/>
-        <w:jc w:val="start"/>
-        <w:rPr>
-          <w:i/>
-          <w:i/>
-          <w:sz w:val="28"/>
-        </w:rPr>
-      </w:pPr>
-      <w:r>
-        <w:rPr>
-          <w:i/>
-          <w:sz w:val="28"/>
-        </w:rPr>
-        <w:t xml:space="preserve">Завдання </w:t>
-      </w:r>
-      <w:r>
-        <w:rPr>
-          <w:i/>
-          <w:sz w:val="28"/>
-          <w:lang w:val="en-US"/>
-        </w:rPr>
-        <w:t>2</w:t>
-      </w:r>
-    </w:p>
-    <w:p>
-      <w:pPr>
-        <w:pStyle w:val="Code1"/>
-        <w:rPr/>
-      </w:pPr>
-      <w:r>
-        <w:rPr/>
-        <w:t>#include &lt;stdio.h&gt;</w:t>
-      </w:r>
-    </w:p>
-    <w:p>
-      <w:pPr>
-        <w:pStyle w:val="Code1"/>
-        <w:rPr/>
-      </w:pPr>
-      <w:r>
-        <w:rPr/>
-      </w:r>
-    </w:p>
-    <w:p>
-      <w:pPr>
-        <w:pStyle w:val="Title11"/>
-        <w:rPr>
-          <w:lang w:val="en-US"/>
-        </w:rPr>
-      </w:pPr>
-      <w:r>
-        <w:rPr>
-          <w:lang w:val="en-US"/>
-        </w:rPr>
-        <w:t>РЕЗУЛЬТАТИ</w:t>
-      </w:r>
-    </w:p>
-    <w:p>
-      <w:pPr>
-        <w:pStyle w:val="Title11"/>
-        <w:spacing w:before="240" w:after="0"/>
-        <w:ind w:hanging="0"/>
-        <w:rPr>
-          <w:lang w:val="en-US"/>
-        </w:rPr>
-      </w:pPr>
-      <w:r>
         <w:rPr/>
         <w:drawing>
-          <wp:inline distT="0" distB="0" distL="0" distR="0">
-            <wp:extent cx="5166995" cy="1367790"/>
+          <wp:anchor behindDoc="0" distT="0" distB="0" distL="0" distR="0" simplePos="0" locked="0" layoutInCell="0" allowOverlap="1" relativeHeight="4">
+            <wp:simplePos x="0" y="0"/>
+            <wp:positionH relativeFrom="column">
+              <wp:align>center</wp:align>
+            </wp:positionH>
+            <wp:positionV relativeFrom="paragraph">
+              <wp:posOffset>635</wp:posOffset>
+            </wp:positionV>
+            <wp:extent cx="6299835" cy="572135"/>
             <wp:effectExtent l="0" t="0" r="0" b="0"/>
-            <wp:docPr id="2" name="Рисунок 1" descr="" title=""/>
+            <wp:wrapSquare wrapText="largest"/>
+            <wp:docPr id="2" name="Image1" descr="" title=""/>
             <wp:cNvGraphicFramePr>
               <a:graphicFrameLocks xmlns:a="http://schemas.openxmlformats.org/drawingml/2006/main" noChangeAspect="1"/>
             </wp:cNvGraphicFramePr>
@@ -1078,13 +865,186 @@
               <a:graphicData uri="http://schemas.openxmlformats.org/drawingml/2006/picture">
                 <pic:pic xmlns:pic="http://schemas.openxmlformats.org/drawingml/2006/picture">
                   <pic:nvPicPr>
-                    <pic:cNvPr id="2" name="Рисунок 1" descr="" title=""/>
+                    <pic:cNvPr id="2" name="Image1" descr="" title=""/>
                     <pic:cNvPicPr>
                       <a:picLocks noChangeAspect="1" noChangeArrowheads="1"/>
                     </pic:cNvPicPr>
                   </pic:nvPicPr>
                   <pic:blipFill>
                     <a:blip r:embed="rId3"/>
+                    <a:stretch>
+                      <a:fillRect/>
+                    </a:stretch>
+                  </pic:blipFill>
+                  <pic:spPr bwMode="auto">
+                    <a:xfrm>
+                      <a:off x="0" y="0"/>
+                      <a:ext cx="6299835" cy="572135"/>
+                    </a:xfrm>
+                    <a:prstGeom prst="rect">
+                      <a:avLst/>
+                    </a:prstGeom>
+                  </pic:spPr>
+                </pic:pic>
+              </a:graphicData>
+            </a:graphic>
+          </wp:anchor>
+        </w:drawing>
+        <w:drawing>
+          <wp:anchor behindDoc="0" distT="0" distB="0" distL="0" distR="0" simplePos="0" locked="0" layoutInCell="0" allowOverlap="1" relativeHeight="5">
+            <wp:simplePos x="0" y="0"/>
+            <wp:positionH relativeFrom="column">
+              <wp:posOffset>1230630</wp:posOffset>
+            </wp:positionH>
+            <wp:positionV relativeFrom="paragraph">
+              <wp:posOffset>742950</wp:posOffset>
+            </wp:positionV>
+            <wp:extent cx="3838575" cy="266700"/>
+            <wp:effectExtent l="0" t="0" r="0" b="0"/>
+            <wp:wrapSquare wrapText="largest"/>
+            <wp:docPr id="3" name="Image2" descr="" title=""/>
+            <wp:cNvGraphicFramePr>
+              <a:graphicFrameLocks xmlns:a="http://schemas.openxmlformats.org/drawingml/2006/main" noChangeAspect="1"/>
+            </wp:cNvGraphicFramePr>
+            <a:graphic xmlns:a="http://schemas.openxmlformats.org/drawingml/2006/main">
+              <a:graphicData uri="http://schemas.openxmlformats.org/drawingml/2006/picture">
+                <pic:pic xmlns:pic="http://schemas.openxmlformats.org/drawingml/2006/picture">
+                  <pic:nvPicPr>
+                    <pic:cNvPr id="3" name="Image2" descr="" title=""/>
+                    <pic:cNvPicPr>
+                      <a:picLocks noChangeAspect="1" noChangeArrowheads="1"/>
+                    </pic:cNvPicPr>
+                  </pic:nvPicPr>
+                  <pic:blipFill>
+                    <a:blip r:embed="rId4"/>
+                    <a:stretch>
+                      <a:fillRect/>
+                    </a:stretch>
+                  </pic:blipFill>
+                  <pic:spPr bwMode="auto">
+                    <a:xfrm>
+                      <a:off x="0" y="0"/>
+                      <a:ext cx="3838575" cy="266700"/>
+                    </a:xfrm>
+                    <a:prstGeom prst="rect">
+                      <a:avLst/>
+                    </a:prstGeom>
+                  </pic:spPr>
+                </pic:pic>
+              </a:graphicData>
+            </a:graphic>
+          </wp:anchor>
+        </w:drawing>
+      </w:r>
+    </w:p>
+    <w:p>
+      <w:pPr>
+        <w:pStyle w:val="Title11"/>
+        <w:rPr/>
+      </w:pPr>
+      <w:r>
+        <w:rPr/>
+      </w:r>
+    </w:p>
+    <w:p>
+      <w:pPr>
+        <w:pStyle w:val="Title11"/>
+        <w:rPr/>
+      </w:pPr>
+      <w:r>
+        <w:rPr/>
+        <w:t xml:space="preserve">ТЕКСТ ПРОГРАМИ </w:t>
+      </w:r>
+    </w:p>
+    <w:p>
+      <w:pPr>
+        <w:pStyle w:val="Title11"/>
+        <w:spacing w:before="0" w:after="0"/>
+        <w:jc w:val="start"/>
+        <w:rPr>
+          <w:i/>
+          <w:i/>
+          <w:sz w:val="28"/>
+        </w:rPr>
+      </w:pPr>
+      <w:r>
+        <w:rPr>
+          <w:i/>
+          <w:sz w:val="28"/>
+        </w:rPr>
+        <w:t>Завдання 1</w:t>
+      </w:r>
+    </w:p>
+    <w:p>
+      <w:pPr>
+        <w:pStyle w:val="Code1"/>
+        <w:spacing w:before="0" w:after="0"/>
+        <w:ind w:hanging="0"/>
+        <w:contextualSpacing/>
+        <w:rPr>
+          <w:rFonts w:ascii="Courier New" w:hAnsi="Courier New" w:cs="Courier New"/>
+          <w:i/>
+          <w:i/>
+          <w:color w:val="C45911" w:themeColor="accent2" w:themeShade="bf"/>
+        </w:rPr>
+      </w:pPr>
+      <w:r>
+        <w:rPr/>
+      </w:r>
+    </w:p>
+    <w:p>
+      <w:pPr>
+        <w:pStyle w:val="Code1"/>
+        <w:rPr/>
+      </w:pPr>
+      <w:r>
+        <w:rPr/>
+      </w:r>
+    </w:p>
+    <w:p>
+      <w:pPr>
+        <w:pStyle w:val="Title11"/>
+        <w:rPr>
+          <w:lang w:val="en-US"/>
+        </w:rPr>
+      </w:pPr>
+      <w:r>
+        <w:rPr>
+          <w:lang w:val="en-US"/>
+        </w:rPr>
+        <w:t>РЕЗУЛЬТАТИ</w:t>
+      </w:r>
+    </w:p>
+    <w:p>
+      <w:pPr>
+        <w:pStyle w:val="Title11"/>
+        <w:spacing w:before="240" w:after="0"/>
+        <w:ind w:hanging="0"/>
+        <w:rPr>
+          <w:lang w:val="en-US"/>
+        </w:rPr>
+      </w:pPr>
+      <w:r>
+        <w:rPr/>
+        <w:drawing>
+          <wp:inline distT="0" distB="0" distL="0" distR="0">
+            <wp:extent cx="5166995" cy="1367790"/>
+            <wp:effectExtent l="0" t="0" r="0" b="0"/>
+            <wp:docPr id="4" name="Рисунок 1" descr="" title=""/>
+            <wp:cNvGraphicFramePr>
+              <a:graphicFrameLocks xmlns:a="http://schemas.openxmlformats.org/drawingml/2006/main" noChangeAspect="1"/>
+            </wp:cNvGraphicFramePr>
+            <a:graphic xmlns:a="http://schemas.openxmlformats.org/drawingml/2006/main">
+              <a:graphicData uri="http://schemas.openxmlformats.org/drawingml/2006/picture">
+                <pic:pic xmlns:pic="http://schemas.openxmlformats.org/drawingml/2006/picture">
+                  <pic:nvPicPr>
+                    <pic:cNvPr id="4" name="Рисунок 1" descr="" title=""/>
+                    <pic:cNvPicPr>
+                      <a:picLocks noChangeAspect="1" noChangeArrowheads="1"/>
+                    </pic:cNvPicPr>
+                  </pic:nvPicPr>
+                  <pic:blipFill>
+                    <a:blip r:embed="rId5"/>
                     <a:stretch>
                       <a:fillRect/>
                     </a:stretch>
@@ -1136,84 +1096,6 @@
     <w:p>
       <w:pPr>
         <w:pStyle w:val="Title11"/>
-        <w:spacing w:before="240" w:after="0"/>
-        <w:ind w:hanging="0"/>
-        <w:rPr>
-          <w:lang w:val="en-US"/>
-        </w:rPr>
-      </w:pPr>
-      <w:r>
-        <w:rPr/>
-        <w:drawing>
-          <wp:inline distT="0" distB="0" distL="0" distR="0">
-            <wp:extent cx="4797425" cy="2138045"/>
-            <wp:effectExtent l="0" t="0" r="0" b="0"/>
-            <wp:docPr id="3" name="Рисунок 3" descr="" title=""/>
-            <wp:cNvGraphicFramePr>
-              <a:graphicFrameLocks xmlns:a="http://schemas.openxmlformats.org/drawingml/2006/main" noChangeAspect="1"/>
-            </wp:cNvGraphicFramePr>
-            <a:graphic xmlns:a="http://schemas.openxmlformats.org/drawingml/2006/main">
-              <a:graphicData uri="http://schemas.openxmlformats.org/drawingml/2006/picture">
-                <pic:pic xmlns:pic="http://schemas.openxmlformats.org/drawingml/2006/picture">
-                  <pic:nvPicPr>
-                    <pic:cNvPr id="3" name="Рисунок 3" descr="" title=""/>
-                    <pic:cNvPicPr>
-                      <a:picLocks noChangeAspect="1" noChangeArrowheads="1"/>
-                    </pic:cNvPicPr>
-                  </pic:nvPicPr>
-                  <pic:blipFill>
-                    <a:blip r:embed="rId4"/>
-                    <a:stretch>
-                      <a:fillRect/>
-                    </a:stretch>
-                  </pic:blipFill>
-                  <pic:spPr bwMode="auto">
-                    <a:xfrm>
-                      <a:off x="0" y="0"/>
-                      <a:ext cx="4797425" cy="2138045"/>
-                    </a:xfrm>
-                    <a:prstGeom prst="rect">
-                      <a:avLst/>
-                    </a:prstGeom>
-                  </pic:spPr>
-                </pic:pic>
-              </a:graphicData>
-            </a:graphic>
-          </wp:inline>
-        </w:drawing>
-      </w:r>
-    </w:p>
-    <w:p>
-      <w:pPr>
-        <w:pStyle w:val="ImageCaption1"/>
-        <w:rPr>
-          <w:lang w:val="en-US"/>
-        </w:rPr>
-      </w:pPr>
-      <w:r>
-        <w:rPr/>
-        <w:t>Рис 2. Результат виконання програми</w:t>
-      </w:r>
-      <w:r>
-        <w:rPr>
-          <w:lang w:val="en-US"/>
-        </w:rPr>
-        <w:t xml:space="preserve"> </w:t>
-      </w:r>
-      <w:r>
-        <w:rPr/>
-        <w:t>№</w:t>
-      </w:r>
-      <w:r>
-        <w:rPr>
-          <w:lang w:val="en-US"/>
-        </w:rPr>
-        <w:t>2</w:t>
-      </w:r>
-    </w:p>
-    <w:p>
-      <w:pPr>
-        <w:pStyle w:val="Title11"/>
         <w:rPr/>
       </w:pPr>
       <w:r>
@@ -1223,32 +1105,34 @@
     </w:p>
     <w:p>
       <w:pPr>
-        <w:pStyle w:val="Text1"/>
-        <w:rPr>
+        <w:pStyle w:val="Normal"/>
+        <w:tabs>
+          <w:tab w:val="clear" w:pos="708"/>
+          <w:tab w:val="left" w:pos="10773" w:leader="none"/>
+        </w:tabs>
+        <w:spacing w:lineRule="auto" w:line="240" w:before="0" w:after="0"/>
+        <w:rPr>
+          <w:b/>
+          <w:b/>
+          <w:sz w:val="32"/>
+        </w:rPr>
+      </w:pPr>
+      <w:r>
+        <w:rPr>
+          <w:rFonts w:cs="Times New Roman" w:ascii="Times New Roman" w:hAnsi="Times New Roman"/>
+          <w:sz w:val="28"/>
           <w:lang w:val="en-US"/>
         </w:rPr>
-      </w:pPr>
-      <w:r>
-        <w:rPr/>
-        <w:t>Виконуючи лабораторну роботу №1, я навчився(-лась)  програмувати  на  мові  С  найпростіші  лінійні  алгоритми  та алгоритми з галуженням.</w:t>
-      </w:r>
-    </w:p>
-    <w:p>
-      <w:pPr>
-        <w:pStyle w:val="Text1"/>
-        <w:rPr/>
-      </w:pPr>
-      <w:r>
-        <w:rPr/>
+        <w:t>На даній лабораторній роботі здобуто практичні прийоми створення та опрацювання динамічних списків; створено програму, що считує дані з текстового файлу, формуючи однозв'язний список, друкує дані у вигляді таблиці</w:t>
       </w:r>
     </w:p>
     <w:sectPr>
-      <w:headerReference w:type="even" r:id="rId5"/>
-      <w:headerReference w:type="default" r:id="rId6"/>
-      <w:headerReference w:type="first" r:id="rId7"/>
-      <w:footerReference w:type="even" r:id="rId8"/>
-      <w:footerReference w:type="default" r:id="rId9"/>
-      <w:footerReference w:type="first" r:id="rId10"/>
+      <w:headerReference w:type="even" r:id="rId6"/>
+      <w:headerReference w:type="default" r:id="rId7"/>
+      <w:headerReference w:type="first" r:id="rId8"/>
+      <w:footerReference w:type="even" r:id="rId9"/>
+      <w:footerReference w:type="default" r:id="rId10"/>
+      <w:footerReference w:type="first" r:id="rId11"/>
       <w:type w:val="nextPage"/>
       <w:pgSz w:w="11906" w:h="16838"/>
       <w:pgMar w:left="1361" w:right="624" w:gutter="0" w:header="709" w:top="1134" w:footer="709" w:bottom="1134"/>
@@ -1326,7 +1210,7 @@
         <w:docPartGallery w:val="Page Numbers (Top of Page)"/>
         <w:docPartUnique w:val="true"/>
       </w:docPartObj>
-      <w:id w:val="975350249"/>
+      <w:id w:val="411191662"/>
     </w:sdtPr>
     <w:sdtContent>
       <w:p>
@@ -1359,7 +1243,7 @@
           <w:rPr>
             <w:rStyle w:val="Text"/>
           </w:rPr>
-          <w:t>3</w:t>
+          <w:t>2</w:t>
         </w:r>
         <w:r>
           <w:rPr>
@@ -1792,6 +1676,7 @@
     <w:rsid w:val="009e44df"/>
     <w:pPr>
       <w:widowControl/>
+      <w:suppressAutoHyphens w:val="true"/>
       <w:bidi w:val="0"/>
       <w:spacing w:lineRule="auto" w:line="276" w:before="0" w:after="200"/>
       <w:jc w:val="start"/>
@@ -2041,13 +1926,14 @@
     <w:rsid w:val="00c84f12"/>
     <w:pPr>
       <w:widowControl/>
+      <w:suppressAutoHyphens w:val="true"/>
       <w:bidi w:val="0"/>
       <w:spacing w:lineRule="auto" w:line="240" w:before="0" w:after="160"/>
       <w:contextualSpacing/>
       <w:jc w:val="start"/>
     </w:pPr>
     <w:rPr>
-      <w:rFonts w:ascii="Cascadia Code" w:hAnsi="Cascadia Code" w:cs="Times New Roman" w:eastAsia="Calibri" w:eastAsiaTheme="minorHAnsi"/>
+      <w:rFonts w:ascii="Cascadia Code" w:hAnsi="Cascadia Code" w:eastAsia="Calibri" w:cs="Times New Roman" w:eastAsiaTheme="minorHAnsi"/>
       <w:color w:val="auto"/>
       <w:kern w:val="0"/>
       <w:sz w:val="22"/>
@@ -2061,6 +1947,7 @@
     <w:rsid w:val="00666647"/>
     <w:pPr>
       <w:widowControl/>
+      <w:suppressAutoHyphens w:val="true"/>
       <w:bidi w:val="0"/>
       <w:spacing w:lineRule="auto" w:line="240" w:before="0" w:after="0"/>
       <w:jc w:val="start"/>
@@ -2071,7 +1958,7 @@
       <w:kern w:val="0"/>
       <w:sz w:val="24"/>
       <w:szCs w:val="24"/>
-      <w:lang w:eastAsia="uk-UA" w:val="uk-UA" w:bidi="ar-SA"/>
+      <w:lang w:val="uk-UA" w:eastAsia="uk-UA" w:bidi="ar-SA"/>
     </w:rPr>
   </w:style>
   <w:style w:type="paragraph" w:styleId="ImageCaption1" w:customStyle="1">

</xml_diff>